<commit_message>
Updates done for the week 3
</commit_message>
<xml_diff>
--- a/40275326_Chapter_4.1_Answers.docx
+++ b/40275326_Chapter_4.1_Answers.docx
@@ -15,7 +15,21 @@
           <w:b/>
           <w:bCs/>
         </w:rPr>
-        <w:t>Week 2 Activities</w:t>
+        <w:t xml:space="preserve">Week </w:t>
+      </w:r>
+      <w:r>
+        <w:rPr>
+          <w:b/>
+          <w:bCs/>
+        </w:rPr>
+        <w:t>3</w:t>
+      </w:r>
+      <w:r>
+        <w:rPr>
+          <w:b/>
+          <w:bCs/>
+        </w:rPr>
+        <w:t xml:space="preserve"> Activities</w:t>
       </w:r>
     </w:p>
     <w:p>
@@ -30,7 +44,35 @@
           <w:b/>
           <w:bCs/>
         </w:rPr>
-        <w:t>Exercise 3.2:</w:t>
+        <w:t xml:space="preserve">Exercise </w:t>
+      </w:r>
+      <w:r>
+        <w:rPr>
+          <w:b/>
+          <w:bCs/>
+        </w:rPr>
+        <w:t>4</w:t>
+      </w:r>
+      <w:r>
+        <w:rPr>
+          <w:b/>
+          <w:bCs/>
+        </w:rPr>
+        <w:t>.</w:t>
+      </w:r>
+      <w:r>
+        <w:rPr>
+          <w:b/>
+          <w:bCs/>
+        </w:rPr>
+        <w:t>1</w:t>
+      </w:r>
+      <w:r>
+        <w:rPr>
+          <w:b/>
+          <w:bCs/>
+        </w:rPr>
+        <w:t>:</w:t>
       </w:r>
     </w:p>
     <w:p>
@@ -55,37 +97,45 @@
           <w:bCs/>
           <w:lang w:val="en-US"/>
         </w:rPr>
-        <w:t>Describe the COCOMO technique for deriving effort and cost estimates for software</w:t>
+        <w:t>Find out all the reasons why risk management in the iterative development models is different compared to the traditional waterfall model.</w:t>
       </w:r>
     </w:p>
     <w:p>
-      <w:pPr>
-        <w:rPr>
-          <w:b/>
-          <w:bCs/>
-          <w:lang w:val="en-US"/>
-        </w:rPr>
-      </w:pPr>
-      <w:r>
-        <w:rPr>
-          <w:b/>
-          <w:bCs/>
-          <w:lang w:val="en-US"/>
-        </w:rPr>
-        <w:t>projects?</w:t>
+      <w:r>
+        <w:rPr>
+          <w:b/>
+          <w:bCs/>
+          <w:lang w:val="en-US"/>
+        </w:rPr>
+        <w:t xml:space="preserve">A) </w:t>
+      </w:r>
+      <w:r>
+        <w:t xml:space="preserve"> </w:t>
+      </w:r>
+      <w:r>
+        <w:t xml:space="preserve">When the iterative development model is compared to the traditional waterfall model, the number of deliveries vary a lot. As for waterfall model, there are multiple deliveries and each delivery is strictly carried out after </w:t>
+      </w:r>
+      <w:proofErr w:type="spellStart"/>
+      <w:r>
+        <w:t>it’s</w:t>
+      </w:r>
+      <w:proofErr w:type="spellEnd"/>
+      <w:r>
+        <w:t xml:space="preserve"> predecessor, for example, documentation is to be done after development and planning should be done before development. Further, these tasks are done for the whole scope of the project, which means once we proceed to the next step, going back to the previous step is expensive and risky. In the same manner the risk that is held in waterfall model is high. </w:t>
       </w:r>
     </w:p>
     <w:p>
-      <w:pPr>
-        <w:rPr>
-          <w:lang w:val="en-US"/>
-        </w:rPr>
-      </w:pPr>
-      <w:r>
-        <w:rPr>
-          <w:lang w:val="en-US"/>
-        </w:rPr>
-        <w:t>A) COCOMO Technique is the most realistic way of estimating efforts and costs. There are basically three variations of COCOMO, the basic, intermediate and detailed.</w:t>
+      <w:r>
+        <w:tab/>
+        <w:t xml:space="preserve">But when coming to iterative development model, risks can be identified beforehand as the deliverables will be done iteratively, not in one go. This helps us in adapting to the </w:t>
+      </w:r>
+      <w:proofErr w:type="spellStart"/>
+      <w:r>
+        <w:t>customers</w:t>
+      </w:r>
+      <w:proofErr w:type="spellEnd"/>
+      <w:r>
+        <w:t xml:space="preserve"> requirements and risks that could occur will be pointed out by the customer themselves. This will have a very small impact on the project if any risk occurs and compared to waterfall model, the risk cost is negligible at sometimes. The main difference would be:</w:t>
       </w:r>
     </w:p>
     <w:p>
@@ -93,187 +143,39 @@
         <w:pStyle w:val="ListParagraph"/>
         <w:numPr>
           <w:ilvl w:val="0"/>
-          <w:numId w:val="1"/>
+          <w:numId w:val="2"/>
         </w:numPr>
         <w:rPr>
           <w:b/>
           <w:bCs/>
-        </w:rPr>
-      </w:pPr>
-      <w:r>
-        <w:rPr>
-          <w:b/>
-          <w:bCs/>
-        </w:rPr>
-        <w:t xml:space="preserve">Basic COCOMO: </w:t>
-      </w:r>
-      <w:r>
-        <w:t xml:space="preserve">This technique is used to get a basic idea on the </w:t>
+          <w:lang w:val="en-US"/>
+        </w:rPr>
+      </w:pPr>
+      <w:r>
+        <w:rPr>
+          <w:lang w:val="en-US"/>
+        </w:rPr>
+        <w:t xml:space="preserve">As the planning will be adaptive in iterative model, the risks </w:t>
+      </w:r>
+      <w:r>
+        <w:rPr>
+          <w:lang w:val="en-US"/>
+        </w:rPr>
+        <w:t xml:space="preserve">will be detected </w:t>
       </w:r>
       <w:proofErr w:type="gramStart"/>
       <w:r>
-        <w:t>estimates</w:t>
+        <w:rPr>
+          <w:lang w:val="en-US"/>
+        </w:rPr>
+        <w:t>beforehand</w:t>
       </w:r>
       <w:proofErr w:type="gramEnd"/>
       <w:r>
-        <w:t xml:space="preserve"> and this is not a detailed description, it gives an idea of how much effort and cost may be needed for the software project. It has a formula which goes as below:</w:t>
-      </w:r>
-    </w:p>
-    <w:p>
-      <w:pPr>
-        <w:pStyle w:val="ListParagraph"/>
-        <w:numPr>
-          <w:ilvl w:val="1"/>
-          <w:numId w:val="1"/>
-        </w:numPr>
-        <w:rPr>
-          <w:b/>
-          <w:bCs/>
-        </w:rPr>
-      </w:pPr>
-      <w:r>
-        <w:rPr>
-          <w:b/>
-          <w:bCs/>
-        </w:rPr>
-        <w:t xml:space="preserve">Effort </w:t>
-      </w:r>
-      <w:proofErr w:type="gramStart"/>
-      <w:r>
-        <w:rPr>
-          <w:b/>
-          <w:bCs/>
-        </w:rPr>
-        <w:t xml:space="preserve">= </w:t>
-      </w:r>
-      <w:r>
-        <w:t xml:space="preserve"> 2.94</w:t>
-      </w:r>
-      <w:proofErr w:type="gramEnd"/>
-      <w:r>
-        <w:t xml:space="preserve"> * EAF * KLOC</w:t>
-      </w:r>
-      <w:r>
-        <w:rPr>
-          <w:vertAlign w:val="superscript"/>
-        </w:rPr>
-        <w:t>E</w:t>
-      </w:r>
-    </w:p>
-    <w:p>
-      <w:pPr>
-        <w:pStyle w:val="ListParagraph"/>
-        <w:numPr>
-          <w:ilvl w:val="1"/>
-          <w:numId w:val="1"/>
-        </w:numPr>
-        <w:rPr>
-          <w:b/>
-          <w:bCs/>
-        </w:rPr>
-      </w:pPr>
-      <w:r>
-        <w:rPr>
-          <w:b/>
-          <w:bCs/>
-        </w:rPr>
-        <w:t xml:space="preserve">Duration = </w:t>
-      </w:r>
-      <w:proofErr w:type="spellStart"/>
-      <w:r>
-        <w:t>Effort</w:t>
-      </w:r>
-      <w:r>
-        <w:rPr>
-          <w:vertAlign w:val="superscript"/>
-        </w:rPr>
-        <w:t>SE</w:t>
-      </w:r>
-      <w:proofErr w:type="spellEnd"/>
-    </w:p>
-    <w:p>
-      <w:pPr>
-        <w:pStyle w:val="ListParagraph"/>
-        <w:numPr>
-          <w:ilvl w:val="1"/>
-          <w:numId w:val="1"/>
-        </w:numPr>
-        <w:rPr>
-          <w:b/>
-          <w:bCs/>
-        </w:rPr>
-      </w:pPr>
-      <w:r>
-        <w:t>Here:</w:t>
-      </w:r>
-    </w:p>
-    <w:p>
-      <w:pPr>
-        <w:pStyle w:val="ListParagraph"/>
-        <w:numPr>
-          <w:ilvl w:val="2"/>
-          <w:numId w:val="1"/>
-        </w:numPr>
-        <w:rPr>
-          <w:b/>
-          <w:bCs/>
-        </w:rPr>
-      </w:pPr>
-      <w:r>
-        <w:t>EAF is the Effort Adjustment Factor.</w:t>
-      </w:r>
-    </w:p>
-    <w:p>
-      <w:pPr>
-        <w:pStyle w:val="ListParagraph"/>
-        <w:numPr>
-          <w:ilvl w:val="2"/>
-          <w:numId w:val="1"/>
-        </w:numPr>
-        <w:rPr>
-          <w:b/>
-          <w:bCs/>
-        </w:rPr>
-      </w:pPr>
-      <w:r>
-        <w:t xml:space="preserve">KLOC is the measurement of the code in Kilo Lines </w:t>
-      </w:r>
-      <w:proofErr w:type="gramStart"/>
-      <w:r>
-        <w:t>Of</w:t>
-      </w:r>
-      <w:proofErr w:type="gramEnd"/>
-      <w:r>
-        <w:t xml:space="preserve"> Code.</w:t>
-      </w:r>
-    </w:p>
-    <w:p>
-      <w:pPr>
-        <w:pStyle w:val="ListParagraph"/>
-        <w:numPr>
-          <w:ilvl w:val="2"/>
-          <w:numId w:val="1"/>
-        </w:numPr>
-        <w:rPr>
-          <w:b/>
-          <w:bCs/>
-        </w:rPr>
-      </w:pPr>
-      <w:r>
-        <w:t>E and SE are exponent and schedule equation derived from scale drivers.</w:t>
-      </w:r>
-    </w:p>
-    <w:p>
-      <w:pPr>
-        <w:pStyle w:val="ListParagraph"/>
-        <w:ind w:left="1440"/>
-        <w:rPr>
-          <w:b/>
-          <w:bCs/>
-        </w:rPr>
-      </w:pPr>
-      <w:r>
-        <w:t>This method is used to makes estimates at the early stages of the project.</w:t>
+        <w:rPr>
+          <w:lang w:val="en-US"/>
+        </w:rPr>
+        <w:t xml:space="preserve"> and the mitigation will be carried out in the next deliverable.</w:t>
       </w:r>
     </w:p>
     <w:p>
@@ -281,110 +183,33 @@
         <w:pStyle w:val="ListParagraph"/>
         <w:numPr>
           <w:ilvl w:val="0"/>
-          <w:numId w:val="1"/>
+          <w:numId w:val="2"/>
         </w:numPr>
         <w:rPr>
           <w:b/>
           <w:bCs/>
-        </w:rPr>
-      </w:pPr>
-      <w:r>
-        <w:rPr>
-          <w:b/>
-          <w:bCs/>
-        </w:rPr>
-        <w:t>Intermediate</w:t>
-      </w:r>
-      <w:r>
-        <w:rPr>
-          <w:b/>
-          <w:bCs/>
-        </w:rPr>
-        <w:t xml:space="preserve"> COCOMO: </w:t>
-      </w:r>
-      <w:r>
-        <w:t xml:space="preserve">This is an advanced version of the basic version. Here the project size and cost drivers play an important role in estimating the effort and costs. The cost drivers are assessed based on certain attributes like hardware attributes, project team attributes, personnel attributes and product attributes. These attributes are further divided into sub attributes and weights are given ranging from very </w:t>
+          <w:lang w:val="en-US"/>
+        </w:rPr>
+      </w:pPr>
+      <w:r>
+        <w:rPr>
+          <w:lang w:val="en-US"/>
+        </w:rPr>
+        <w:t xml:space="preserve">Continuous integration and feedback from the customers </w:t>
       </w:r>
       <w:proofErr w:type="gramStart"/>
       <w:r>
-        <w:t>low(</w:t>
+        <w:rPr>
+          <w:lang w:val="en-US"/>
+        </w:rPr>
+        <w:t>is</w:t>
       </w:r>
       <w:proofErr w:type="gramEnd"/>
       <w:r>
-        <w:t>0.7) to extra high(1.7), and these affect the overall estimation of</w:t>
-      </w:r>
-      <w:r>
-        <w:t xml:space="preserve"> </w:t>
-      </w:r>
-      <w:r>
-        <w:t>the effort and cos</w:t>
-      </w:r>
-      <w:r>
-        <w:t>t</w:t>
-      </w:r>
-      <w:r>
-        <w:t>. The formula goes as below:</w:t>
-      </w:r>
-    </w:p>
-    <w:p>
-      <w:pPr>
-        <w:pStyle w:val="ListParagraph"/>
-        <w:numPr>
-          <w:ilvl w:val="1"/>
-          <w:numId w:val="1"/>
-        </w:numPr>
-        <w:rPr>
-          <w:b/>
-          <w:bCs/>
-        </w:rPr>
-      </w:pPr>
-      <w:r>
-        <w:rPr>
-          <w:b/>
-          <w:bCs/>
-        </w:rPr>
-        <w:t>E = a * EAF * KLOC</w:t>
-      </w:r>
-      <w:r>
-        <w:rPr>
-          <w:b/>
-          <w:bCs/>
-          <w:vertAlign w:val="superscript"/>
-        </w:rPr>
-        <w:t>E</w:t>
-      </w:r>
-    </w:p>
-    <w:p>
-      <w:pPr>
-        <w:pStyle w:val="ListParagraph"/>
-        <w:numPr>
-          <w:ilvl w:val="2"/>
-          <w:numId w:val="1"/>
-        </w:numPr>
-        <w:rPr>
-          <w:b/>
-          <w:bCs/>
-        </w:rPr>
-      </w:pPr>
-      <w:r>
-        <w:t xml:space="preserve">Here a and E are dependent on the kind of software projects. There are 3 types, organic, </w:t>
-      </w:r>
-      <w:proofErr w:type="spellStart"/>
-      <w:r>
-        <w:t>semi detached</w:t>
-      </w:r>
-      <w:proofErr w:type="spellEnd"/>
-      <w:r>
-        <w:t xml:space="preserve"> and embedded. The value </w:t>
-      </w:r>
-      <w:r>
-        <w:t>of</w:t>
-      </w:r>
-      <w:r>
-        <w:t xml:space="preserve"> these coefficients grows as </w:t>
-      </w:r>
-      <w:r>
-        <w:t>the type is changed.</w:t>
+        <w:rPr>
+          <w:lang w:val="en-US"/>
+        </w:rPr>
+        <w:t xml:space="preserve"> another important aspect of the iterative model as it can help in understanding of customers requirement and move accordingly rather than making assumptions.</w:t>
       </w:r>
     </w:p>
     <w:p>
@@ -392,41 +217,19 @@
         <w:pStyle w:val="ListParagraph"/>
         <w:numPr>
           <w:ilvl w:val="0"/>
-          <w:numId w:val="1"/>
+          <w:numId w:val="2"/>
         </w:numPr>
         <w:rPr>
           <w:b/>
           <w:bCs/>
-        </w:rPr>
-      </w:pPr>
-      <w:r>
-        <w:rPr>
-          <w:b/>
-          <w:bCs/>
-        </w:rPr>
-        <w:t xml:space="preserve">Detailed COCOMO: </w:t>
-      </w:r>
-      <w:r>
-        <w:t xml:space="preserve">The other two techniques are used </w:t>
-      </w:r>
-      <w:proofErr w:type="spellStart"/>
-      <w:r>
-        <w:t>through out</w:t>
-      </w:r>
-      <w:proofErr w:type="spellEnd"/>
-      <w:r>
-        <w:t xml:space="preserve"> the </w:t>
-      </w:r>
-      <w:proofErr w:type="gramStart"/>
-      <w:r>
-        <w:t>project</w:t>
-      </w:r>
-      <w:proofErr w:type="gramEnd"/>
-      <w:r>
-        <w:t xml:space="preserve"> but the only difference is that the Detailed COCOMO is used only for phases of the project which is currently being developed. As this technique contains a lot more detailed attributes which give more efficient and accurate estimation of effort and cost for short term development of phases of project.</w:t>
-      </w:r>
-      <w:r>
-        <w:t xml:space="preserve"> </w:t>
+          <w:lang w:val="en-US"/>
+        </w:rPr>
+      </w:pPr>
+      <w:r>
+        <w:rPr>
+          <w:lang w:val="en-US"/>
+        </w:rPr>
+        <w:t>Risks can be handled iteratively like the development. Which will help in detecting the risks and manage them.</w:t>
       </w:r>
     </w:p>
     <w:sectPr>
@@ -554,8 +357,124 @@
       </w:rPr>
     </w:lvl>
   </w:abstractNum>
+  <w:abstractNum w:abstractNumId="1" w15:restartNumberingAfterBreak="0">
+    <w:nsid w:val="72DA7813"/>
+    <w:multiLevelType w:val="hybridMultilevel"/>
+    <w:tmpl w:val="9C6E99E6"/>
+    <w:lvl w:ilvl="0" w:tplc="04090001">
+      <w:start w:val="1"/>
+      <w:numFmt w:val="bullet"/>
+      <w:lvlText w:val=""/>
+      <w:lvlJc w:val="left"/>
+      <w:pPr>
+        <w:ind w:left="1440" w:hanging="360"/>
+      </w:pPr>
+      <w:rPr>
+        <w:rFonts w:ascii="Symbol" w:hAnsi="Symbol" w:hint="default"/>
+      </w:rPr>
+    </w:lvl>
+    <w:lvl w:ilvl="1" w:tplc="04090003" w:tentative="1">
+      <w:start w:val="1"/>
+      <w:numFmt w:val="bullet"/>
+      <w:lvlText w:val="o"/>
+      <w:lvlJc w:val="left"/>
+      <w:pPr>
+        <w:ind w:left="2160" w:hanging="360"/>
+      </w:pPr>
+      <w:rPr>
+        <w:rFonts w:ascii="Courier New" w:hAnsi="Courier New" w:cs="Courier New" w:hint="default"/>
+      </w:rPr>
+    </w:lvl>
+    <w:lvl w:ilvl="2" w:tplc="04090005" w:tentative="1">
+      <w:start w:val="1"/>
+      <w:numFmt w:val="bullet"/>
+      <w:lvlText w:val=""/>
+      <w:lvlJc w:val="left"/>
+      <w:pPr>
+        <w:ind w:left="2880" w:hanging="360"/>
+      </w:pPr>
+      <w:rPr>
+        <w:rFonts w:ascii="Wingdings" w:hAnsi="Wingdings" w:hint="default"/>
+      </w:rPr>
+    </w:lvl>
+    <w:lvl w:ilvl="3" w:tplc="04090001" w:tentative="1">
+      <w:start w:val="1"/>
+      <w:numFmt w:val="bullet"/>
+      <w:lvlText w:val=""/>
+      <w:lvlJc w:val="left"/>
+      <w:pPr>
+        <w:ind w:left="3600" w:hanging="360"/>
+      </w:pPr>
+      <w:rPr>
+        <w:rFonts w:ascii="Symbol" w:hAnsi="Symbol" w:hint="default"/>
+      </w:rPr>
+    </w:lvl>
+    <w:lvl w:ilvl="4" w:tplc="04090003" w:tentative="1">
+      <w:start w:val="1"/>
+      <w:numFmt w:val="bullet"/>
+      <w:lvlText w:val="o"/>
+      <w:lvlJc w:val="left"/>
+      <w:pPr>
+        <w:ind w:left="4320" w:hanging="360"/>
+      </w:pPr>
+      <w:rPr>
+        <w:rFonts w:ascii="Courier New" w:hAnsi="Courier New" w:cs="Courier New" w:hint="default"/>
+      </w:rPr>
+    </w:lvl>
+    <w:lvl w:ilvl="5" w:tplc="04090005" w:tentative="1">
+      <w:start w:val="1"/>
+      <w:numFmt w:val="bullet"/>
+      <w:lvlText w:val=""/>
+      <w:lvlJc w:val="left"/>
+      <w:pPr>
+        <w:ind w:left="5040" w:hanging="360"/>
+      </w:pPr>
+      <w:rPr>
+        <w:rFonts w:ascii="Wingdings" w:hAnsi="Wingdings" w:hint="default"/>
+      </w:rPr>
+    </w:lvl>
+    <w:lvl w:ilvl="6" w:tplc="04090001" w:tentative="1">
+      <w:start w:val="1"/>
+      <w:numFmt w:val="bullet"/>
+      <w:lvlText w:val=""/>
+      <w:lvlJc w:val="left"/>
+      <w:pPr>
+        <w:ind w:left="5760" w:hanging="360"/>
+      </w:pPr>
+      <w:rPr>
+        <w:rFonts w:ascii="Symbol" w:hAnsi="Symbol" w:hint="default"/>
+      </w:rPr>
+    </w:lvl>
+    <w:lvl w:ilvl="7" w:tplc="04090003" w:tentative="1">
+      <w:start w:val="1"/>
+      <w:numFmt w:val="bullet"/>
+      <w:lvlText w:val="o"/>
+      <w:lvlJc w:val="left"/>
+      <w:pPr>
+        <w:ind w:left="6480" w:hanging="360"/>
+      </w:pPr>
+      <w:rPr>
+        <w:rFonts w:ascii="Courier New" w:hAnsi="Courier New" w:cs="Courier New" w:hint="default"/>
+      </w:rPr>
+    </w:lvl>
+    <w:lvl w:ilvl="8" w:tplc="04090005" w:tentative="1">
+      <w:start w:val="1"/>
+      <w:numFmt w:val="bullet"/>
+      <w:lvlText w:val=""/>
+      <w:lvlJc w:val="left"/>
+      <w:pPr>
+        <w:ind w:left="7200" w:hanging="360"/>
+      </w:pPr>
+      <w:rPr>
+        <w:rFonts w:ascii="Wingdings" w:hAnsi="Wingdings" w:hint="default"/>
+      </w:rPr>
+    </w:lvl>
+  </w:abstractNum>
   <w:num w:numId="1" w16cid:durableId="944263616">
     <w:abstractNumId w:val="0"/>
+  </w:num>
+  <w:num w:numId="2" w16cid:durableId="1489976376">
+    <w:abstractNumId w:val="1"/>
   </w:num>
 </w:numbering>
 </file>

</xml_diff>